<commit_message>
Started the transfer of the manuscript for Word output
</commit_message>
<xml_diff>
--- a/utils/docx/custom-reference-doc.docx
+++ b/utils/docx/custom-reference-doc.docx
@@ -77,7 +77,13 @@
       </w:pPr>
       <w:bookmarkStart w:id="1" w:name="heading-2"/>
       <w:r>
-        <w:t xml:space="preserve"> Heading 2 </w:t>
+        <w:t xml:space="preserve"> </w:t>
+      </w:r>
+      <w:r>
+        <w:t>Heading</w:t>
+      </w:r>
+      <w:r>
+        <w:t xml:space="preserve"> 2 </w:t>
       </w:r>
       <w:bookmarkEnd w:id="1"/>
     </w:p>
@@ -87,7 +93,13 @@
       </w:pPr>
       <w:bookmarkStart w:id="2" w:name="heading-3"/>
       <w:r>
-        <w:t xml:space="preserve"> Heading 3 </w:t>
+        <w:t xml:space="preserve"> </w:t>
+      </w:r>
+      <w:r>
+        <w:t>Heading</w:t>
+      </w:r>
+      <w:r>
+        <w:t xml:space="preserve"> 3 </w:t>
       </w:r>
       <w:bookmarkEnd w:id="2"/>
     </w:p>
@@ -97,7 +109,13 @@
       </w:pPr>
       <w:bookmarkStart w:id="3" w:name="heading-4"/>
       <w:r>
-        <w:t xml:space="preserve"> Heading 4 </w:t>
+        <w:t xml:space="preserve"> </w:t>
+      </w:r>
+      <w:r>
+        <w:t>Heading</w:t>
+      </w:r>
+      <w:r>
+        <w:t xml:space="preserve"> 4 </w:t>
       </w:r>
       <w:bookmarkEnd w:id="3"/>
     </w:p>
@@ -117,7 +135,13 @@
       </w:pPr>
       <w:bookmarkStart w:id="5" w:name="heading-6"/>
       <w:r>
-        <w:t xml:space="preserve"> Heading 6 </w:t>
+        <w:t xml:space="preserve"> </w:t>
+      </w:r>
+      <w:r>
+        <w:t>Heading</w:t>
+      </w:r>
+      <w:r>
+        <w:t xml:space="preserve"> 6 </w:t>
       </w:r>
       <w:bookmarkEnd w:id="5"/>
     </w:p>
@@ -127,7 +151,13 @@
       </w:pPr>
       <w:bookmarkStart w:id="6" w:name="heading-7"/>
       <w:r>
-        <w:t xml:space="preserve"> Heading 7 </w:t>
+        <w:t xml:space="preserve"> </w:t>
+      </w:r>
+      <w:r>
+        <w:t>Heading</w:t>
+      </w:r>
+      <w:r>
+        <w:t xml:space="preserve"> 7 </w:t>
       </w:r>
       <w:bookmarkEnd w:id="6"/>
     </w:p>
@@ -153,7 +183,13 @@
       </w:pPr>
       <w:bookmarkStart w:id="8" w:name="heading-9"/>
       <w:r>
-        <w:t xml:space="preserve"> Heading 9 </w:t>
+        <w:t xml:space="preserve"> </w:t>
+      </w:r>
+      <w:r>
+        <w:t>Heading</w:t>
+      </w:r>
+      <w:r>
+        <w:t xml:space="preserve"> 9 </w:t>
       </w:r>
       <w:bookmarkEnd w:id="8"/>
     </w:p>
@@ -192,34 +228,28 @@
           <w:rStyle w:val="VerbatimChar"/>
           <w:color w:val="auto"/>
         </w:rPr>
-        <w:t xml:space="preserve">Verbatim </w:t>
-      </w:r>
-      <w:proofErr w:type="gramStart"/>
-      <w:r>
-        <w:rPr>
-          <w:rStyle w:val="VerbatimChar"/>
-          <w:color w:val="auto"/>
-        </w:rPr>
-        <w:t xml:space="preserve">Char </w:t>
+        <w:t xml:space="preserve">Verbatim Char </w:t>
       </w:r>
       <w:r>
         <w:t xml:space="preserve"> </w:t>
       </w:r>
       <w:r>
-        <w:t>.</w:t>
-      </w:r>
-      <w:proofErr w:type="gramEnd"/>
-      <w:r>
-        <w:t xml:space="preserve">    </w:t>
-      </w:r>
-      <w:hyperlink r:id="rId7">
+        <w:t xml:space="preserve">.    </w:t>
+      </w:r>
+      <w:hyperlink r:id="rId8">
         <w:r>
           <w:rPr>
             <w:rStyle w:val="Lienhypertexte"/>
             <w:bCs w:val="0"/>
             <w:szCs w:val="24"/>
           </w:rPr>
-          <w:t xml:space="preserve"> Hyperlink</w:t>
+          <w:t xml:space="preserve"> </w:t>
+        </w:r>
+        <w:r>
+          <w:rPr>
+            <w:rStyle w:val="Lienhypertexte"/>
+          </w:rPr>
+          <w:t>Hyperlink</w:t>
         </w:r>
         <w:r>
           <w:rPr>
@@ -271,6 +301,7 @@
           <w:iCs/>
           <w:szCs w:val="20"/>
         </w:rPr>
+        <w:lastRenderedPageBreak/>
         <w:t xml:space="preserve"> Table caption. </w:t>
       </w:r>
     </w:p>
@@ -286,8 +317,8 @@
         <w:tblLook w:val="07E0" w:firstRow="1" w:lastRow="1" w:firstColumn="1" w:lastColumn="1" w:noHBand="1" w:noVBand="1"/>
       </w:tblPr>
       <w:tblGrid>
-        <w:gridCol w:w="772"/>
-        <w:gridCol w:w="772"/>
+        <w:gridCol w:w="813"/>
+        <w:gridCol w:w="813"/>
       </w:tblGrid>
       <w:tr>
         <w:trPr>
@@ -306,7 +337,17 @@
               <w:pStyle w:val="Compact"/>
             </w:pPr>
             <w:r>
-              <w:t xml:space="preserve"> Table </w:t>
+              <w:t xml:space="preserve"> </w:t>
+            </w:r>
+            <w:r>
+              <w:rPr>
+                <w:sz w:val="24"/>
+                <w:szCs w:val="24"/>
+              </w:rPr>
+              <w:t>Table</w:t>
+            </w:r>
+            <w:r>
+              <w:t xml:space="preserve"> </w:t>
             </w:r>
           </w:p>
         </w:tc>
@@ -322,7 +363,17 @@
               <w:pStyle w:val="Compact"/>
             </w:pPr>
             <w:r>
-              <w:t xml:space="preserve"> Table </w:t>
+              <w:t xml:space="preserve"> </w:t>
+            </w:r>
+            <w:r>
+              <w:rPr>
+                <w:sz w:val="24"/>
+                <w:szCs w:val="24"/>
+              </w:rPr>
+              <w:t>Table</w:t>
+            </w:r>
+            <w:r>
+              <w:t xml:space="preserve"> </w:t>
             </w:r>
           </w:p>
         </w:tc>
@@ -384,7 +435,6 @@
         <w:pStyle w:val="DefinitionTerm"/>
       </w:pPr>
       <w:r>
-        <w:lastRenderedPageBreak/>
         <w:t xml:space="preserve"> </w:t>
       </w:r>
       <w:proofErr w:type="spellStart"/>
@@ -429,16 +479,16 @@
       </w:r>
     </w:p>
     <w:sectPr>
-      <w:headerReference w:type="even" r:id="rId8"/>
-      <w:headerReference w:type="default" r:id="rId9"/>
-      <w:footerReference w:type="even" r:id="rId10"/>
-      <w:footerReference w:type="default" r:id="rId11"/>
-      <w:headerReference w:type="first" r:id="rId12"/>
-      <w:footerReference w:type="first" r:id="rId13"/>
+      <w:headerReference w:type="even" r:id="rId9"/>
+      <w:headerReference w:type="default" r:id="rId10"/>
+      <w:footerReference w:type="even" r:id="rId11"/>
+      <w:footerReference w:type="default" r:id="rId12"/>
+      <w:headerReference w:type="first" r:id="rId13"/>
+      <w:footerReference w:type="first" r:id="rId14"/>
       <w:pgSz w:w="12240" w:h="15840"/>
       <w:pgMar w:top="1417" w:right="1701" w:bottom="1417" w:left="1701" w:header="720" w:footer="720" w:gutter="0"/>
       <w:cols w:space="720"/>
-      <w:docGrid w:linePitch="299"/>
+      <w:docGrid w:linePitch="326"/>
     </w:sectPr>
   </w:body>
 </w:document>
@@ -1258,11 +1308,11 @@
     <w:autoRedefine/>
     <w:uiPriority w:val="9"/>
     <w:qFormat/>
-    <w:rsid w:val="00F77D6C"/>
+    <w:rsid w:val="00F21B0A"/>
     <w:pPr>
       <w:keepNext/>
       <w:keepLines/>
-      <w:spacing w:before="320" w:after="40"/>
+      <w:spacing w:before="320" w:after="40" w:line="480" w:lineRule="auto"/>
       <w:outlineLvl w:val="0"/>
     </w:pPr>
     <w:rPr>
@@ -1283,11 +1333,11 @@
     <w:uiPriority w:val="9"/>
     <w:unhideWhenUsed/>
     <w:qFormat/>
-    <w:rsid w:val="00F77D6C"/>
+    <w:rsid w:val="00F21B0A"/>
     <w:pPr>
       <w:keepNext/>
       <w:keepLines/>
-      <w:spacing w:before="120" w:after="0"/>
+      <w:spacing w:before="120" w:after="0" w:line="480" w:lineRule="auto"/>
       <w:outlineLvl w:val="1"/>
     </w:pPr>
     <w:rPr>
@@ -1307,11 +1357,11 @@
     <w:uiPriority w:val="9"/>
     <w:unhideWhenUsed/>
     <w:qFormat/>
-    <w:rsid w:val="00F77D6C"/>
+    <w:rsid w:val="00F21B0A"/>
     <w:pPr>
       <w:keepNext/>
       <w:keepLines/>
-      <w:spacing w:before="120" w:after="0"/>
+      <w:spacing w:before="120" w:after="0" w:line="480" w:lineRule="auto"/>
       <w:outlineLvl w:val="2"/>
     </w:pPr>
     <w:rPr>
@@ -1329,11 +1379,11 @@
     <w:uiPriority w:val="9"/>
     <w:unhideWhenUsed/>
     <w:qFormat/>
-    <w:rsid w:val="00F77D6C"/>
+    <w:rsid w:val="00F21B0A"/>
     <w:pPr>
       <w:keepNext/>
       <w:keepLines/>
-      <w:spacing w:before="120" w:after="0"/>
+      <w:spacing w:before="120" w:after="0" w:line="480" w:lineRule="auto"/>
       <w:outlineLvl w:val="3"/>
     </w:pPr>
     <w:rPr>
@@ -1352,11 +1402,11 @@
     <w:uiPriority w:val="9"/>
     <w:unhideWhenUsed/>
     <w:qFormat/>
-    <w:rsid w:val="00F77D6C"/>
+    <w:rsid w:val="00F21B0A"/>
     <w:pPr>
       <w:keepNext/>
       <w:keepLines/>
-      <w:spacing w:before="120" w:after="0"/>
+      <w:spacing w:before="120" w:after="0" w:line="480" w:lineRule="auto"/>
       <w:outlineLvl w:val="4"/>
     </w:pPr>
     <w:rPr>
@@ -1374,11 +1424,11 @@
     <w:uiPriority w:val="9"/>
     <w:unhideWhenUsed/>
     <w:qFormat/>
-    <w:rsid w:val="00F77D6C"/>
+    <w:rsid w:val="00F21B0A"/>
     <w:pPr>
       <w:keepNext/>
       <w:keepLines/>
-      <w:spacing w:before="120" w:after="0"/>
+      <w:spacing w:before="120" w:after="0" w:line="480" w:lineRule="auto"/>
       <w:outlineLvl w:val="5"/>
     </w:pPr>
     <w:rPr>
@@ -1398,11 +1448,11 @@
     <w:uiPriority w:val="9"/>
     <w:unhideWhenUsed/>
     <w:qFormat/>
-    <w:rsid w:val="005F7AD3"/>
+    <w:rsid w:val="00F21B0A"/>
     <w:pPr>
       <w:keepNext/>
       <w:keepLines/>
-      <w:spacing w:before="120" w:after="0"/>
+      <w:spacing w:before="120" w:after="0" w:line="480" w:lineRule="auto"/>
       <w:outlineLvl w:val="6"/>
     </w:pPr>
     <w:rPr>
@@ -1419,11 +1469,11 @@
     <w:uiPriority w:val="9"/>
     <w:unhideWhenUsed/>
     <w:qFormat/>
-    <w:rsid w:val="005F7AD3"/>
+    <w:rsid w:val="00F21B0A"/>
     <w:pPr>
       <w:keepNext/>
       <w:keepLines/>
-      <w:spacing w:before="120" w:after="0"/>
+      <w:spacing w:before="120" w:after="0" w:line="480" w:lineRule="auto"/>
       <w:outlineLvl w:val="7"/>
     </w:pPr>
     <w:rPr>
@@ -1440,11 +1490,11 @@
     <w:uiPriority w:val="9"/>
     <w:unhideWhenUsed/>
     <w:qFormat/>
-    <w:rsid w:val="005F7AD3"/>
+    <w:rsid w:val="00F21B0A"/>
     <w:pPr>
       <w:keepNext/>
       <w:keepLines/>
-      <w:spacing w:before="120" w:after="0"/>
+      <w:spacing w:before="120" w:after="0" w:line="480" w:lineRule="auto"/>
       <w:outlineLvl w:val="8"/>
     </w:pPr>
     <w:rPr>
@@ -1483,9 +1533,9 @@
     <w:name w:val="Body Text"/>
     <w:basedOn w:val="Normal"/>
     <w:autoRedefine/>
-    <w:rsid w:val="00A14199"/>
-    <w:pPr>
-      <w:spacing w:before="180" w:after="180"/>
+    <w:rsid w:val="0057020B"/>
+    <w:pPr>
+      <w:spacing w:before="180" w:after="180" w:line="480" w:lineRule="auto"/>
       <w:ind w:firstLine="720"/>
     </w:pPr>
   </w:style>
@@ -1493,33 +1543,35 @@
     <w:name w:val="First Paragraph"/>
     <w:basedOn w:val="Normal"/>
     <w:next w:val="Corpsdetexte"/>
-    <w:rsid w:val="00151741"/>
-    <w:pPr>
+    <w:rsid w:val="006222D2"/>
+    <w:pPr>
+      <w:spacing w:line="480" w:lineRule="auto"/>
       <w:ind w:firstLine="720"/>
     </w:pPr>
   </w:style>
   <w:style w:type="paragraph" w:customStyle="1" w:styleId="Compact">
     <w:name w:val="Compact"/>
     <w:basedOn w:val="Corpsdetexte"/>
-    <w:autoRedefine/>
-    <w:rsid w:val="00C20648"/>
+    <w:rsid w:val="00653BED"/>
     <w:pPr>
       <w:spacing w:before="36" w:after="36" w:line="240" w:lineRule="auto"/>
       <w:ind w:firstLine="0"/>
       <w:jc w:val="center"/>
     </w:pPr>
+    <w:rPr>
+      <w:sz w:val="20"/>
+    </w:rPr>
   </w:style>
   <w:style w:type="paragraph" w:styleId="Titre">
     <w:name w:val="Title"/>
     <w:basedOn w:val="Normal"/>
     <w:next w:val="Normal"/>
     <w:link w:val="TitreCar"/>
-    <w:autoRedefine/>
     <w:uiPriority w:val="10"/>
     <w:qFormat/>
-    <w:rsid w:val="00FC2C4E"/>
-    <w:pPr>
-      <w:spacing w:before="360" w:after="360"/>
+    <w:rsid w:val="00443C97"/>
+    <w:pPr>
+      <w:spacing w:before="360" w:after="360" w:line="240" w:lineRule="auto"/>
       <w:contextualSpacing/>
       <w:jc w:val="center"/>
     </w:pPr>
@@ -1595,11 +1647,11 @@
     <w:name w:val="Abstract"/>
     <w:basedOn w:val="Normal"/>
     <w:next w:val="Corpsdetexte"/>
-    <w:rsid w:val="00CB7534"/>
+    <w:rsid w:val="008A7895"/>
     <w:pPr>
       <w:keepNext/>
       <w:keepLines/>
-      <w:spacing w:before="100" w:after="300"/>
+      <w:spacing w:before="100" w:after="300" w:line="240" w:lineRule="auto"/>
     </w:pPr>
     <w:rPr>
       <w:szCs w:val="20"/>
@@ -1708,7 +1760,7 @@
   <w:style w:type="paragraph" w:customStyle="1" w:styleId="TableCaption">
     <w:name w:val="Table Caption"/>
     <w:basedOn w:val="Lgende"/>
-    <w:rsid w:val="007C15D6"/>
+    <w:rsid w:val="00832BD6"/>
     <w:pPr>
       <w:keepNext/>
     </w:pPr>
@@ -1719,7 +1771,7 @@
   <w:style w:type="paragraph" w:customStyle="1" w:styleId="ImageCaption">
     <w:name w:val="Image Caption"/>
     <w:basedOn w:val="Lgende"/>
-    <w:rsid w:val="007C15D6"/>
+    <w:rsid w:val="00E057A4"/>
     <w:rPr>
       <w:sz w:val="24"/>
     </w:rPr>
@@ -1751,7 +1803,7 @@
   <w:style w:type="character" w:customStyle="1" w:styleId="VerbatimChar">
     <w:name w:val="Verbatim Char"/>
     <w:basedOn w:val="LgendeCar"/>
-    <w:rsid w:val="007C15D6"/>
+    <w:rsid w:val="00832BD6"/>
     <w:rPr>
       <w:rFonts w:ascii="Times New Roman" w:hAnsi="Times New Roman"/>
       <w:b w:val="0"/>
@@ -1793,8 +1845,9 @@
   <w:style w:type="character" w:styleId="Lienhypertexte">
     <w:name w:val="Hyperlink"/>
     <w:basedOn w:val="LgendeCar"/>
-    <w:rsid w:val="008623BA"/>
-    <w:rPr>
+    <w:rsid w:val="00832BD6"/>
+    <w:rPr>
+      <w:rFonts w:ascii="Times New Roman" w:hAnsi="Times New Roman"/>
       <w:b w:val="0"/>
       <w:bCs/>
       <w:i w:val="0"/>
@@ -1861,7 +1914,7 @@
     <w:basedOn w:val="Policepardfaut"/>
     <w:link w:val="Titre1"/>
     <w:uiPriority w:val="9"/>
-    <w:rsid w:val="00F77D6C"/>
+    <w:rsid w:val="00F21B0A"/>
     <w:rPr>
       <w:rFonts w:ascii="Times New Roman" w:eastAsiaTheme="majorEastAsia" w:hAnsi="Times New Roman" w:cs="Times New Roman"/>
       <w:b/>
@@ -1876,7 +1929,7 @@
     <w:basedOn w:val="Policepardfaut"/>
     <w:link w:val="Titre2"/>
     <w:uiPriority w:val="9"/>
-    <w:rsid w:val="00F77D6C"/>
+    <w:rsid w:val="00F21B0A"/>
     <w:rPr>
       <w:rFonts w:ascii="Times New Roman" w:eastAsiaTheme="majorEastAsia" w:hAnsi="Times New Roman" w:cs="Times New Roman"/>
       <w:b/>
@@ -1890,7 +1943,7 @@
     <w:basedOn w:val="Policepardfaut"/>
     <w:link w:val="Titre3"/>
     <w:uiPriority w:val="9"/>
-    <w:rsid w:val="00F77D6C"/>
+    <w:rsid w:val="00F21B0A"/>
     <w:rPr>
       <w:rFonts w:ascii="Times New Roman" w:eastAsiaTheme="majorEastAsia" w:hAnsi="Times New Roman" w:cs="Times New Roman"/>
       <w:spacing w:val="4"/>
@@ -1903,7 +1956,7 @@
     <w:basedOn w:val="Policepardfaut"/>
     <w:link w:val="Titre4"/>
     <w:uiPriority w:val="9"/>
-    <w:rsid w:val="00F77D6C"/>
+    <w:rsid w:val="00F21B0A"/>
     <w:rPr>
       <w:rFonts w:ascii="Times New Roman" w:eastAsiaTheme="majorEastAsia" w:hAnsi="Times New Roman" w:cs="Times New Roman"/>
       <w:i/>
@@ -1917,7 +1970,7 @@
     <w:basedOn w:val="Policepardfaut"/>
     <w:link w:val="Titre5"/>
     <w:uiPriority w:val="9"/>
-    <w:rsid w:val="00F77D6C"/>
+    <w:rsid w:val="00F21B0A"/>
     <w:rPr>
       <w:rFonts w:ascii="Times New Roman" w:eastAsiaTheme="majorEastAsia" w:hAnsi="Times New Roman" w:cs="Times New Roman"/>
       <w:b/>
@@ -1930,7 +1983,7 @@
     <w:basedOn w:val="Policepardfaut"/>
     <w:link w:val="Titre6"/>
     <w:uiPriority w:val="9"/>
-    <w:rsid w:val="00F77D6C"/>
+    <w:rsid w:val="00F21B0A"/>
     <w:rPr>
       <w:rFonts w:ascii="Times New Roman" w:eastAsiaTheme="majorEastAsia" w:hAnsi="Times New Roman" w:cs="Times New Roman"/>
       <w:b/>
@@ -1945,10 +1998,12 @@
     <w:basedOn w:val="Policepardfaut"/>
     <w:link w:val="Titre7"/>
     <w:uiPriority w:val="9"/>
-    <w:rsid w:val="005F7AD3"/>
-    <w:rPr>
+    <w:rsid w:val="00F21B0A"/>
+    <w:rPr>
+      <w:rFonts w:ascii="Times New Roman" w:hAnsi="Times New Roman"/>
       <w:i/>
       <w:iCs/>
+      <w:sz w:val="24"/>
     </w:rPr>
   </w:style>
   <w:style w:type="character" w:customStyle="1" w:styleId="Titre8Car">
@@ -1956,10 +2011,12 @@
     <w:basedOn w:val="Policepardfaut"/>
     <w:link w:val="Titre8"/>
     <w:uiPriority w:val="9"/>
-    <w:rsid w:val="005F7AD3"/>
-    <w:rPr>
+    <w:rsid w:val="00F21B0A"/>
+    <w:rPr>
+      <w:rFonts w:ascii="Times New Roman" w:hAnsi="Times New Roman"/>
       <w:b/>
       <w:bCs/>
+      <w:sz w:val="24"/>
     </w:rPr>
   </w:style>
   <w:style w:type="character" w:customStyle="1" w:styleId="Titre9Car">
@@ -1967,10 +2024,12 @@
     <w:basedOn w:val="Policepardfaut"/>
     <w:link w:val="Titre9"/>
     <w:uiPriority w:val="9"/>
-    <w:rsid w:val="005F7AD3"/>
-    <w:rPr>
+    <w:rsid w:val="00F21B0A"/>
+    <w:rPr>
+      <w:rFonts w:ascii="Times New Roman" w:hAnsi="Times New Roman"/>
       <w:i/>
       <w:iCs/>
+      <w:sz w:val="24"/>
     </w:rPr>
   </w:style>
   <w:style w:type="character" w:customStyle="1" w:styleId="TitreCar">
@@ -1978,7 +2037,7 @@
     <w:basedOn w:val="Policepardfaut"/>
     <w:link w:val="Titre"/>
     <w:uiPriority w:val="10"/>
-    <w:rsid w:val="00FC2C4E"/>
+    <w:rsid w:val="00443C97"/>
     <w:rPr>
       <w:rFonts w:ascii="Times New Roman" w:eastAsiaTheme="majorEastAsia" w:hAnsi="Times New Roman" w:cstheme="majorBidi"/>
       <w:b/>
@@ -2502,4 +2561,16 @@
   </a:objectDefaults>
   <a:extraClrSchemeLst/>
 </a:theme>
+</file>
+
+<file path=customXml/item1.xml><?xml version="1.0" encoding="utf-8"?>
+<b:Sources xmlns:b="http://schemas.openxmlformats.org/officeDocument/2006/bibliography" xmlns="http://schemas.openxmlformats.org/officeDocument/2006/bibliography" SelectedStyle="\APASixthEditionOfficeOnline.xsl" StyleName="APA" Version="6"/>
+</file>
+
+<file path=customXml/itemProps1.xml><?xml version="1.0" encoding="utf-8"?>
+<ds:datastoreItem xmlns:ds="http://schemas.openxmlformats.org/officeDocument/2006/customXml" ds:itemID="{AE663C50-C660-40E5-A189-6E7BD44DF88A}">
+  <ds:schemaRefs>
+    <ds:schemaRef ds:uri="http://schemas.openxmlformats.org/officeDocument/2006/bibliography"/>
+  </ds:schemaRefs>
+</ds:datastoreItem>
 </file>
</xml_diff>